<commit_message>
Memory finished. Looking for responsive design
</commit_message>
<xml_diff>
--- a/Memoria.docx
+++ b/Memoria.docx
@@ -222,6 +222,126 @@
         </w:rPr>
         <w:t>al cine</w:t>
       </w:r>
+      <w:r>
+        <w:rPr>
+          <w:rFonts w:cstheme="minorHAnsi"/>
+        </w:rPr>
+        <w:t xml:space="preserve"> me he basado</w:t>
+      </w:r>
+      <w:r>
+        <w:rPr>
+          <w:rFonts w:cstheme="minorHAnsi"/>
+        </w:rPr>
+        <w:t xml:space="preserve"> </w:t>
+      </w:r>
+      <w:r>
+        <w:rPr>
+          <w:rFonts w:cstheme="minorHAnsi"/>
+        </w:rPr>
+        <w:t xml:space="preserve">en la paleta de colores de </w:t>
+      </w:r>
+      <w:r>
+        <w:rPr>
+          <w:rFonts w:cstheme="minorHAnsi"/>
+        </w:rPr>
+        <w:t xml:space="preserve">la página oficial de los Oscar, IMDB o la revista Fotogramas </w:t>
+      </w:r>
+      <w:r>
+        <w:rPr>
+          <w:rFonts w:cstheme="minorHAnsi"/>
+        </w:rPr>
+        <w:t>, entre otras</w:t>
+      </w:r>
+      <w:r>
+        <w:rPr>
+          <w:rFonts w:cstheme="minorHAnsi"/>
+        </w:rPr>
+        <w:t xml:space="preserve">, ya que utilizan una gama de colores pasando por las distintas tonalidades de los colores negro, gris , blanco y amarillo, ya que estos colores siguen un patrón básico en la mayoría de páginas web , siendo un ejemplo </w:t>
+      </w:r>
+      <w:r>
+        <w:rPr>
+          <w:rFonts w:cstheme="minorHAnsi"/>
+        </w:rPr>
+        <w:t>el blanco y negro</w:t>
+      </w:r>
+      <w:r>
+        <w:rPr>
+          <w:rFonts w:cstheme="minorHAnsi"/>
+        </w:rPr>
+        <w:t xml:space="preserve"> que  ,según diversas páginas de cinematografía, recuerdan al cine mudo antiguo y a las antiguas cámaras de rodaje.</w:t>
+      </w:r>
+      <w:r>
+        <w:rPr>
+          <w:rFonts w:cstheme="minorHAnsi"/>
+        </w:rPr>
+        <w:t xml:space="preserve"> Como tipo de letra he utilizado tres tipos de familias de fuentes: </w:t>
+      </w:r>
+      <w:r>
+        <w:rPr>
+          <w:rFonts w:cstheme="minorHAnsi"/>
+          <w:i/>
+        </w:rPr>
+        <w:t xml:space="preserve">‘Oswald’, ‘Century Gothic’ </w:t>
+      </w:r>
+      <w:r>
+        <w:rPr>
+          <w:rFonts w:cstheme="minorHAnsi"/>
+        </w:rPr>
+        <w:t>y ‘</w:t>
+      </w:r>
+      <w:proofErr w:type="spellStart"/>
+      <w:r>
+        <w:rPr>
+          <w:rFonts w:cstheme="minorHAnsi"/>
+          <w:i/>
+        </w:rPr>
+        <w:t>Oxygen</w:t>
+      </w:r>
+      <w:proofErr w:type="spellEnd"/>
+      <w:r>
+        <w:rPr>
+          <w:rFonts w:cstheme="minorHAnsi"/>
+        </w:rPr>
+        <w:t xml:space="preserve">’, </w:t>
+      </w:r>
+      <w:r>
+        <w:rPr>
+          <w:rFonts w:cstheme="minorHAnsi"/>
+        </w:rPr>
+        <w:t xml:space="preserve">que son fuentes con un ancho de letra muy delgado y sofisticado y </w:t>
+      </w:r>
+      <w:r>
+        <w:rPr>
+          <w:rFonts w:cstheme="minorHAnsi"/>
+        </w:rPr>
+        <w:t>todas relacionadas o identificadas con el mundo del cine.</w:t>
+      </w:r>
+      <w:r>
+        <w:rPr>
+          <w:rFonts w:cstheme="minorHAnsi"/>
+        </w:rPr>
+        <w:t xml:space="preserve"> A continuación, explicaré más detalladamente la elección de estos colores</w:t>
+      </w:r>
+      <w:r>
+        <w:rPr>
+          <w:rFonts w:cstheme="minorHAnsi"/>
+        </w:rPr>
+        <w:t xml:space="preserve"> y fuentes</w:t>
+      </w:r>
+      <w:r>
+        <w:rPr>
+          <w:rFonts w:cstheme="minorHAnsi"/>
+        </w:rPr>
+        <w:t xml:space="preserve"> en los distintos apartados de la página y su significado:</w:t>
+      </w:r>
+    </w:p>
+    <w:p>
+      <w:pPr>
+        <w:pStyle w:val="Prrafodelista"/>
+        <w:rPr>
+          <w:rFonts w:cstheme="minorHAnsi"/>
+        </w:rPr>
+      </w:pPr>
     </w:p>
     <w:p>
       <w:pPr>
@@ -229,17 +349,57 @@
         <w:ind w:firstLine="696"/>
         <w:rPr>
           <w:rFonts w:cstheme="minorHAnsi"/>
+        </w:rPr>
+      </w:pPr>
+      <w:r>
+        <w:rPr>
+          <w:rFonts w:cstheme="minorHAnsi"/>
           <w:b/>
           <w:i/>
         </w:rPr>
-      </w:pPr>
-      <w:r>
-        <w:rPr>
-          <w:rFonts w:cstheme="minorHAnsi"/>
-          <w:b/>
-          <w:i/>
-        </w:rPr>
         <w:t xml:space="preserve">Fondo: </w:t>
+      </w:r>
+      <w:r>
+        <w:rPr>
+          <w:rFonts w:cstheme="minorHAnsi"/>
+        </w:rPr>
+        <w:t>he utilizado u</w:t>
+      </w:r>
+      <w:r>
+        <w:rPr>
+          <w:rFonts w:cstheme="minorHAnsi"/>
+        </w:rPr>
+        <w:t>n fondo de texto blanco sobre un fondo de</w:t>
+      </w:r>
+      <w:r>
+        <w:rPr>
+          <w:rFonts w:cstheme="minorHAnsi"/>
+        </w:rPr>
+        <w:t xml:space="preserve"> página de</w:t>
+      </w:r>
+      <w:r>
+        <w:rPr>
+          <w:rFonts w:cstheme="minorHAnsi"/>
+        </w:rPr>
+        <w:t xml:space="preserve"> color gris claro ya que </w:t>
+      </w:r>
+      <w:r>
+        <w:rPr>
+          <w:rFonts w:cstheme="minorHAnsi"/>
+        </w:rPr>
+        <w:t>el blanco al ser un color neutral, según expertos en la psicología del color, relaja la vista promoviendo un ambiente de calma, pureza y tranquilidad, ya que al haberme basado en páginas como la de los Oscar, es básicamente el tipo de sentimientos que trato de transmitir</w:t>
+      </w:r>
+      <w:r>
+        <w:rPr>
+          <w:rFonts w:cstheme="minorHAnsi"/>
+        </w:rPr>
+        <w:t xml:space="preserve">. En cuanto a la disposición </w:t>
+      </w:r>
+      <w:r>
+        <w:rPr>
+          <w:rFonts w:cstheme="minorHAnsi"/>
+        </w:rPr>
+        <w:t>he dejado el contenido de la página centrado para dar sensación de orden y pulcritud.</w:t>
       </w:r>
     </w:p>
     <w:p>
@@ -248,22 +408,10 @@
         <w:ind w:firstLine="696"/>
         <w:rPr>
           <w:rFonts w:cstheme="minorHAnsi"/>
-        </w:rPr>
-      </w:pPr>
-      <w:r>
-        <w:rPr>
-          <w:rFonts w:cstheme="minorHAnsi"/>
           <w:b/>
           <w:i/>
         </w:rPr>
-        <w:t>Cabecera</w:t>
-      </w:r>
-      <w:r>
-        <w:rPr>
-          <w:rFonts w:cstheme="minorHAnsi"/>
-        </w:rPr>
-        <w:t xml:space="preserve">: </w:t>
-      </w:r>
+      </w:pPr>
     </w:p>
     <w:p>
       <w:pPr>
@@ -279,13 +427,162 @@
           <w:b/>
           <w:i/>
         </w:rPr>
-        <w:t>Títulos</w:t>
-      </w:r>
-      <w:r>
-        <w:rPr>
-          <w:rFonts w:cstheme="minorHAnsi"/>
-        </w:rPr>
-        <w:t xml:space="preserve">:  </w:t>
+        <w:t>Cabecera</w:t>
+      </w:r>
+      <w:r>
+        <w:rPr>
+          <w:rFonts w:cstheme="minorHAnsi"/>
+        </w:rPr>
+        <w:t xml:space="preserve">: </w:t>
+      </w:r>
+      <w:r>
+        <w:rPr>
+          <w:rFonts w:cstheme="minorHAnsi"/>
+        </w:rPr>
+        <w:t xml:space="preserve">para la cabecera he usado </w:t>
+      </w:r>
+      <w:r>
+        <w:rPr>
+          <w:rFonts w:cstheme="minorHAnsi"/>
+        </w:rPr>
+        <w:t xml:space="preserve">una </w:t>
+      </w:r>
+      <w:r>
+        <w:rPr>
+          <w:rFonts w:cstheme="minorHAnsi"/>
+        </w:rPr>
+        <w:t>animación</w:t>
+      </w:r>
+      <w:r>
+        <w:rPr>
+          <w:rFonts w:cstheme="minorHAnsi"/>
+        </w:rPr>
+        <w:t xml:space="preserve"> </w:t>
+      </w:r>
+      <w:r>
+        <w:rPr>
+          <w:rFonts w:cstheme="minorHAnsi"/>
+        </w:rPr>
+        <w:t xml:space="preserve">para simular que cuando el ratón pasa por encima de cualquiera de los títulos de las secciones </w:t>
+      </w:r>
+      <w:r>
+        <w:rPr>
+          <w:rFonts w:cstheme="minorHAnsi"/>
+        </w:rPr>
+        <w:t>aparezca una línea amarilla en el borde inferior indiciando que el puntero del ratón está señalando esa sección</w:t>
+      </w:r>
+      <w:r>
+        <w:rPr>
+          <w:rFonts w:cstheme="minorHAnsi"/>
+        </w:rPr>
+        <w:t xml:space="preserve">. </w:t>
+      </w:r>
+      <w:proofErr w:type="gramStart"/>
+      <w:r>
+        <w:rPr>
+          <w:rFonts w:cstheme="minorHAnsi"/>
+        </w:rPr>
+        <w:t xml:space="preserve">Esto </w:t>
+      </w:r>
+      <w:r>
+        <w:rPr>
+          <w:rFonts w:cstheme="minorHAnsi"/>
+        </w:rPr>
+        <w:t>,</w:t>
+      </w:r>
+      <w:proofErr w:type="gramEnd"/>
+      <w:r>
+        <w:rPr>
+          <w:rFonts w:cstheme="minorHAnsi"/>
+        </w:rPr>
+        <w:t xml:space="preserve"> a diferencia de otros efectos que realzan el fondo del texto o lo hacen más grande , lo he hecho con la intención de mostrar algo nada llamativo sino una animación más elegante, cuidada y sofisticada para mantener el objetivo que he tratado de dar a la página, el ser una página de cultura y entretenimiento, que se consideran dos de las bases del cine</w:t>
+      </w:r>
+      <w:r>
+        <w:rPr>
+          <w:rFonts w:cstheme="minorHAnsi"/>
+        </w:rPr>
+        <w:t>.</w:t>
+      </w:r>
+      <w:r>
+        <w:rPr>
+          <w:rFonts w:cstheme="minorHAnsi"/>
+        </w:rPr>
+        <w:t xml:space="preserve"> </w:t>
+      </w:r>
+      <w:r>
+        <w:rPr>
+          <w:rFonts w:cstheme="minorHAnsi"/>
+        </w:rPr>
+        <w:t>Para la fuente de la cabecera he utilizado ‘</w:t>
+      </w:r>
+      <w:proofErr w:type="spellStart"/>
+      <w:r>
+        <w:rPr>
+          <w:rFonts w:cstheme="minorHAnsi"/>
+          <w:i/>
+        </w:rPr>
+        <w:t>Oxygen</w:t>
+      </w:r>
+      <w:proofErr w:type="spellEnd"/>
+      <w:proofErr w:type="gramStart"/>
+      <w:r>
+        <w:rPr>
+          <w:rFonts w:cstheme="minorHAnsi"/>
+          <w:i/>
+        </w:rPr>
+        <w:t>’</w:t>
+      </w:r>
+      <w:r>
+        <w:rPr>
+          <w:rFonts w:cstheme="minorHAnsi"/>
+        </w:rPr>
+        <w:t>,</w:t>
+      </w:r>
+      <w:r>
+        <w:rPr>
+          <w:rFonts w:cstheme="minorHAnsi"/>
+        </w:rPr>
+        <w:t xml:space="preserve">  que</w:t>
+      </w:r>
+      <w:proofErr w:type="gramEnd"/>
+      <w:r>
+        <w:rPr>
+          <w:rFonts w:cstheme="minorHAnsi"/>
+        </w:rPr>
+        <w:t xml:space="preserve"> aunque a simple vista parece un tipo de fuente muy normal, toma referencia de fuentes como </w:t>
+      </w:r>
+      <w:r>
+        <w:rPr>
+          <w:rFonts w:cstheme="minorHAnsi"/>
+          <w:i/>
+        </w:rPr>
+        <w:t>‘Oswald’ o ‘</w:t>
+      </w:r>
+      <w:r>
+        <w:rPr>
+          <w:rFonts w:cstheme="minorHAnsi"/>
+          <w:i/>
+        </w:rPr>
+        <w:t>Pacifico’</w:t>
+      </w:r>
+      <w:r>
+        <w:rPr>
+          <w:rFonts w:cstheme="minorHAnsi"/>
+          <w:i/>
+        </w:rPr>
+        <w:t xml:space="preserve"> </w:t>
+      </w:r>
+      <w:r>
+        <w:rPr>
+          <w:rFonts w:cstheme="minorHAnsi"/>
+        </w:rPr>
+        <w:t>, dos tipos de letras muy parecidas a las utilizadas en los carteles del cine de los años 40 y 50</w:t>
+      </w:r>
+      <w:r>
+        <w:rPr>
+          <w:rFonts w:cstheme="minorHAnsi"/>
+        </w:rPr>
+        <w:t>, queriendo transmitir que esta página abarca desde el cine más antiguo hasta el más actual.</w:t>
       </w:r>
     </w:p>
     <w:p>
@@ -296,13 +593,133 @@
           <w:rFonts w:cstheme="minorHAnsi"/>
         </w:rPr>
       </w:pPr>
+    </w:p>
+    <w:p>
+      <w:pPr>
+        <w:ind w:left="708" w:firstLine="708"/>
+        <w:rPr>
+          <w:rFonts w:cstheme="minorHAnsi"/>
+        </w:rPr>
+      </w:pPr>
       <w:r>
         <w:rPr>
           <w:rFonts w:cstheme="minorHAnsi"/>
           <w:b/>
           <w:i/>
         </w:rPr>
-        <w:t xml:space="preserve">Texto de las secciones: </w:t>
+        <w:t>Títulos</w:t>
+      </w:r>
+      <w:r>
+        <w:rPr>
+          <w:rFonts w:cstheme="minorHAnsi"/>
+        </w:rPr>
+        <w:t xml:space="preserve">:  </w:t>
+      </w:r>
+      <w:r>
+        <w:rPr>
+          <w:rFonts w:cstheme="minorHAnsi"/>
+        </w:rPr>
+        <w:t xml:space="preserve">El uso del </w:t>
+      </w:r>
+      <w:r>
+        <w:rPr>
+          <w:rFonts w:cstheme="minorHAnsi"/>
+        </w:rPr>
+        <w:t xml:space="preserve">color amarillo sobre un fondo de color negro ( contraste entre un color más claro y otro más oscuro) denota y pretende evocar felicidad, entretenimiento y creatividad siendo el color amarillo un color cálido, mientras que el negro al ser un color , que usado en poca cantidad, indica poder y elegancia resaltando el título sobre el fondo gris y el fondo de texto de color blanco como una introducción </w:t>
+      </w:r>
+      <w:r>
+        <w:rPr>
+          <w:rFonts w:cstheme="minorHAnsi"/>
+        </w:rPr>
+        <w:lastRenderedPageBreak/>
+        <w:t xml:space="preserve">a las consecuentes secciones pretendo que sea lo primero que llame la atención del usuario antes de entrar a indagar en el contenido de la sección (de ahí el contraste entre el negro y el blanco). He centrado el título ya que estando a los lados, según los expertos, tardaría en captar la atención del </w:t>
+      </w:r>
+      <w:proofErr w:type="gramStart"/>
+      <w:r>
+        <w:rPr>
+          <w:rFonts w:cstheme="minorHAnsi"/>
+        </w:rPr>
+        <w:t>usuario ,</w:t>
+      </w:r>
+      <w:proofErr w:type="gramEnd"/>
+      <w:r>
+        <w:rPr>
+          <w:rFonts w:cstheme="minorHAnsi"/>
+        </w:rPr>
+        <w:t xml:space="preserve"> y estando centrados da una visión más global a la hora de entrar por primera vez en la página y saber identificar que esos son los títulos. En cuanto a la tipografía, he usado </w:t>
+      </w:r>
+      <w:r>
+        <w:rPr>
+          <w:rFonts w:cstheme="minorHAnsi"/>
+          <w:i/>
+        </w:rPr>
+        <w:t>‘Century-Gothic’</w:t>
+      </w:r>
+      <w:r>
+        <w:rPr>
+          <w:rFonts w:cstheme="minorHAnsi"/>
+        </w:rPr>
+        <w:t xml:space="preserve"> que es otra variante de ‘</w:t>
+      </w:r>
+      <w:r>
+        <w:rPr>
+          <w:rFonts w:cstheme="minorHAnsi"/>
+          <w:i/>
+        </w:rPr>
+        <w:t>Futura</w:t>
+      </w:r>
+      <w:r>
+        <w:rPr>
+          <w:rFonts w:cstheme="minorHAnsi"/>
+          <w:i/>
+        </w:rPr>
+        <w:t>’</w:t>
+      </w:r>
+      <w:r>
+        <w:rPr>
+          <w:rFonts w:cstheme="minorHAnsi"/>
+        </w:rPr>
+        <w:t xml:space="preserve"> o ‘</w:t>
+      </w:r>
+      <w:r>
+        <w:rPr>
+          <w:rFonts w:cstheme="minorHAnsi"/>
+          <w:i/>
+        </w:rPr>
+        <w:t>Oswald</w:t>
+      </w:r>
+      <w:r>
+        <w:rPr>
+          <w:rFonts w:cstheme="minorHAnsi"/>
+          <w:i/>
+        </w:rPr>
+        <w:t>’</w:t>
+      </w:r>
+      <w:r>
+        <w:rPr>
+          <w:rFonts w:cstheme="minorHAnsi"/>
+        </w:rPr>
+        <w:t xml:space="preserve">, que son dos tipos de letras muy utilizadas en el mundo profesional del cine, por ejemplo, en la página web de los </w:t>
+      </w:r>
+      <w:proofErr w:type="gramStart"/>
+      <w:r>
+        <w:rPr>
+          <w:rFonts w:cstheme="minorHAnsi"/>
+        </w:rPr>
+        <w:t>Oscar ,</w:t>
+      </w:r>
+      <w:proofErr w:type="gramEnd"/>
+      <w:r>
+        <w:rPr>
+          <w:rFonts w:cstheme="minorHAnsi"/>
+        </w:rPr>
+        <w:t xml:space="preserve"> en la que he basado gran parte de mi diseño</w:t>
+      </w:r>
+      <w:r>
+        <w:rPr>
+          <w:rFonts w:cstheme="minorHAnsi"/>
+        </w:rPr>
+        <w:t>.</w:t>
       </w:r>
     </w:p>
     <w:p>
@@ -319,13 +736,123 @@
           <w:b/>
           <w:i/>
         </w:rPr>
-        <w:t>Subtítulos</w:t>
-      </w:r>
-      <w:r>
-        <w:rPr>
-          <w:rFonts w:cstheme="minorHAnsi"/>
-        </w:rPr>
-        <w:t xml:space="preserve">: </w:t>
+        <w:t xml:space="preserve">Texto de las secciones: </w:t>
+      </w:r>
+      <w:r>
+        <w:rPr>
+          <w:rFonts w:cstheme="minorHAnsi"/>
+        </w:rPr>
+        <w:t>h</w:t>
+      </w:r>
+      <w:r>
+        <w:rPr>
+          <w:rFonts w:cstheme="minorHAnsi"/>
+        </w:rPr>
+        <w:t>e utilizado un tamaño de letra básico y, en cuanto al color</w:t>
+      </w:r>
+      <w:r>
+        <w:rPr>
+          <w:rFonts w:cstheme="minorHAnsi"/>
+        </w:rPr>
+        <w:t xml:space="preserve"> del texto principal de las secciones,</w:t>
+      </w:r>
+      <w:r>
+        <w:rPr>
+          <w:rFonts w:cstheme="minorHAnsi"/>
+        </w:rPr>
+        <w:t xml:space="preserve"> he elegido el color </w:t>
+      </w:r>
+      <w:r>
+        <w:rPr>
+          <w:rFonts w:cstheme="minorHAnsi"/>
+        </w:rPr>
+        <w:t>negro que sirve de base ante el fondo de color blanco ya que otro color más claro no permitiría una visibilidad clara del texto. En cuanto a la fuente he utilizado ‘</w:t>
+      </w:r>
+      <w:proofErr w:type="spellStart"/>
+      <w:r>
+        <w:rPr>
+          <w:rFonts w:cstheme="minorHAnsi"/>
+          <w:i/>
+        </w:rPr>
+        <w:t>Oxygen</w:t>
+      </w:r>
+      <w:proofErr w:type="spellEnd"/>
+      <w:r>
+        <w:rPr>
+          <w:rFonts w:cstheme="minorHAnsi"/>
+          <w:i/>
+        </w:rPr>
+        <w:t xml:space="preserve"> Light’</w:t>
+      </w:r>
+      <w:r>
+        <w:rPr>
+          <w:rFonts w:cstheme="minorHAnsi"/>
+        </w:rPr>
+        <w:t>, que forma parte de la familia ‘</w:t>
+      </w:r>
+      <w:proofErr w:type="spellStart"/>
+      <w:r>
+        <w:rPr>
+          <w:rFonts w:cstheme="minorHAnsi"/>
+          <w:i/>
+        </w:rPr>
+        <w:t>Oxygen</w:t>
+      </w:r>
+      <w:proofErr w:type="spellEnd"/>
+      <w:r>
+        <w:rPr>
+          <w:rFonts w:cstheme="minorHAnsi"/>
+          <w:i/>
+        </w:rPr>
+        <w:t>’</w:t>
+      </w:r>
+      <w:r>
+        <w:rPr>
+          <w:rFonts w:cstheme="minorHAnsi"/>
+        </w:rPr>
+        <w:t xml:space="preserve"> pero con un toque más ligero y pequeño para la letra, restándole un poco de atención frente a los títulos. En las descripciones de los ‘</w:t>
+      </w:r>
+      <w:r>
+        <w:rPr>
+          <w:rFonts w:cstheme="minorHAnsi"/>
+          <w:i/>
+        </w:rPr>
+        <w:t>Gadget’</w:t>
+      </w:r>
+      <w:r>
+        <w:rPr>
+          <w:rFonts w:cstheme="minorHAnsi"/>
+        </w:rPr>
+        <w:t xml:space="preserve"> he utilizado un color más llevado al gris claro para que el usuario pudiera diferenciar entre el contenido de lo que se está presentando y el título de este (‘</w:t>
+      </w:r>
+      <w:r>
+        <w:rPr>
+          <w:rFonts w:cstheme="minorHAnsi"/>
+          <w:i/>
+        </w:rPr>
+        <w:t xml:space="preserve">Necesidad’, ‘Primera aparición’, </w:t>
+      </w:r>
+      <w:proofErr w:type="spellStart"/>
+      <w:r>
+        <w:rPr>
+          <w:rFonts w:cstheme="minorHAnsi"/>
+          <w:i/>
+        </w:rPr>
+        <w:t>etc</w:t>
+      </w:r>
+      <w:proofErr w:type="spellEnd"/>
+      <w:r>
+        <w:rPr>
+          <w:rFonts w:cstheme="minorHAnsi"/>
+          <w:i/>
+        </w:rPr>
+        <w:t xml:space="preserve">), </w:t>
+      </w:r>
+      <w:r>
+        <w:rPr>
+          <w:rFonts w:cstheme="minorHAnsi"/>
+        </w:rPr>
+        <w:t>manteniendo la paleta de grises y diferenciándolo del color de texto principal de las secciones.</w:t>
       </w:r>
     </w:p>
     <w:p>
@@ -336,20 +863,6 @@
           <w:rFonts w:cstheme="minorHAnsi"/>
         </w:rPr>
       </w:pPr>
-      <w:r>
-        <w:rPr>
-          <w:rFonts w:cstheme="minorHAnsi"/>
-          <w:b/>
-          <w:i/>
-        </w:rPr>
-        <w:t>Videos e imagen</w:t>
-      </w:r>
-      <w:r>
-        <w:rPr>
-          <w:rFonts w:cstheme="minorHAnsi"/>
-        </w:rPr>
-        <w:t xml:space="preserve">: </w:t>
-      </w:r>
     </w:p>
     <w:p>
       <w:pPr>
@@ -365,16 +878,231 @@
           <w:b/>
           <w:i/>
         </w:rPr>
+        <w:t>Subtítulos</w:t>
+      </w:r>
+      <w:r>
+        <w:rPr>
+          <w:rFonts w:cstheme="minorHAnsi"/>
+        </w:rPr>
+        <w:t xml:space="preserve">: </w:t>
+      </w:r>
+      <w:r>
+        <w:rPr>
+          <w:rFonts w:cstheme="minorHAnsi"/>
+        </w:rPr>
+        <w:t xml:space="preserve">en lo referente a los subtítulos de la sección </w:t>
+      </w:r>
+      <w:r>
+        <w:rPr>
+          <w:rFonts w:cstheme="minorHAnsi"/>
+          <w:i/>
+        </w:rPr>
+        <w:t xml:space="preserve">‘Tecnologías involucradas’ </w:t>
+      </w:r>
+      <w:r>
+        <w:rPr>
+          <w:rFonts w:cstheme="minorHAnsi"/>
+        </w:rPr>
+        <w:t xml:space="preserve">mantengo el mismo color utilizado en el </w:t>
+      </w:r>
+      <w:proofErr w:type="spellStart"/>
+      <w:r>
+        <w:rPr>
+          <w:rFonts w:cstheme="minorHAnsi"/>
+        </w:rPr>
+        <w:t>titulo</w:t>
+      </w:r>
+      <w:proofErr w:type="spellEnd"/>
+      <w:r>
+        <w:rPr>
+          <w:rFonts w:cstheme="minorHAnsi"/>
+        </w:rPr>
+        <w:t xml:space="preserve"> de la sección, pero con un grado de saturación menor acompañado de la letra cursiva y el subrayado indicando que estos subtítulos forman parte de la sección total (que es ‘</w:t>
+      </w:r>
+      <w:r>
+        <w:rPr>
+          <w:rFonts w:cstheme="minorHAnsi"/>
+          <w:i/>
+        </w:rPr>
+        <w:t>Tecnologías involucradas’</w:t>
+      </w:r>
+      <w:r>
+        <w:rPr>
+          <w:rFonts w:cstheme="minorHAnsi"/>
+        </w:rPr>
+        <w:t>).</w:t>
+      </w:r>
+      <w:r>
+        <w:rPr>
+          <w:rFonts w:cstheme="minorHAnsi"/>
+        </w:rPr>
+        <w:t xml:space="preserve"> En cuanto a los subtítulos de tipo ‘</w:t>
+      </w:r>
+      <w:r>
+        <w:rPr>
+          <w:rFonts w:cstheme="minorHAnsi"/>
+          <w:i/>
+        </w:rPr>
+        <w:t>Gadget X’</w:t>
+      </w:r>
+      <w:r>
+        <w:rPr>
+          <w:rFonts w:cstheme="minorHAnsi"/>
+        </w:rPr>
+        <w:t xml:space="preserve"> he aumentado su tamaño casi similar al de los títulos de las </w:t>
+      </w:r>
+      <w:proofErr w:type="gramStart"/>
+      <w:r>
+        <w:rPr>
+          <w:rFonts w:cstheme="minorHAnsi"/>
+        </w:rPr>
+        <w:t>secciones</w:t>
+      </w:r>
+      <w:proofErr w:type="gramEnd"/>
+      <w:r>
+        <w:rPr>
+          <w:rFonts w:cstheme="minorHAnsi"/>
+        </w:rPr>
+        <w:t xml:space="preserve"> pero no muy alejado del tamaño de otros subtítulos como ‘</w:t>
+      </w:r>
+      <w:r>
+        <w:rPr>
+          <w:rFonts w:cstheme="minorHAnsi"/>
+          <w:i/>
+        </w:rPr>
+        <w:t>Primera aparición’ o ‘Necesidad’</w:t>
+      </w:r>
+    </w:p>
+    <w:p>
+      <w:pPr>
+        <w:pStyle w:val="Prrafodelista"/>
+        <w:ind w:firstLine="696"/>
+        <w:rPr>
+          <w:rFonts w:cstheme="minorHAnsi"/>
+        </w:rPr>
+      </w:pPr>
+    </w:p>
+    <w:p>
+      <w:pPr>
+        <w:pStyle w:val="Prrafodelista"/>
+        <w:ind w:firstLine="696"/>
+        <w:rPr>
+          <w:rFonts w:cstheme="minorHAnsi"/>
+        </w:rPr>
+      </w:pPr>
+      <w:r>
+        <w:rPr>
+          <w:rFonts w:cstheme="minorHAnsi"/>
+          <w:b/>
+          <w:i/>
+        </w:rPr>
+        <w:t>Videos e imagen</w:t>
+      </w:r>
+      <w:r>
+        <w:rPr>
+          <w:rFonts w:cstheme="minorHAnsi"/>
+        </w:rPr>
+        <w:t xml:space="preserve">: </w:t>
+      </w:r>
+      <w:r>
+        <w:rPr>
+          <w:rFonts w:cstheme="minorHAnsi"/>
+        </w:rPr>
+        <w:t xml:space="preserve">he dispuesto las fotos y videos a la derecha de la página y los títulos y texto a la izquierda. Todo esto se debe a que el video o imagen capte la atención del usuario </w:t>
+      </w:r>
+      <w:proofErr w:type="gramStart"/>
+      <w:r>
+        <w:rPr>
+          <w:rFonts w:cstheme="minorHAnsi"/>
+        </w:rPr>
+        <w:t>y ,</w:t>
+      </w:r>
+      <w:proofErr w:type="gramEnd"/>
+      <w:r>
+        <w:rPr>
+          <w:rFonts w:cstheme="minorHAnsi"/>
+        </w:rPr>
+        <w:t xml:space="preserve"> de esta manera, se disponga a leer el texto que la acompaña. Por ello la gente, de manera natural, suele leer de izquierda a derecha por lo que, de manera contradictoria, la manera más natural de empezar a captar la atención lectora de una persona es si esta se ha visto atraída por un objeto a la derecha de ese texto que le lleva a empezar a leer por la izquierda y seguir por la derecha. Aparte estos tienen que estar en mayor proporción que el texto </w:t>
+      </w:r>
+      <w:r>
+        <w:rPr>
+          <w:rFonts w:cstheme="minorHAnsi"/>
+        </w:rPr>
+        <w:t xml:space="preserve">para ayudar a </w:t>
+      </w:r>
+      <w:r>
+        <w:rPr>
+          <w:rFonts w:cstheme="minorHAnsi"/>
+        </w:rPr>
+        <w:t>llamar la atención de la persona de una manera más rápida.</w:t>
+      </w:r>
+    </w:p>
+    <w:p>
+      <w:pPr>
+        <w:pStyle w:val="Prrafodelista"/>
+        <w:ind w:firstLine="696"/>
+        <w:rPr>
+          <w:rFonts w:cstheme="minorHAnsi"/>
+        </w:rPr>
+      </w:pPr>
+    </w:p>
+    <w:p>
+      <w:pPr>
+        <w:pStyle w:val="Prrafodelista"/>
+        <w:ind w:firstLine="696"/>
+        <w:rPr>
+          <w:rFonts w:cstheme="minorHAnsi"/>
+        </w:rPr>
+      </w:pPr>
+      <w:r>
+        <w:rPr>
+          <w:rFonts w:cstheme="minorHAnsi"/>
+          <w:b/>
+          <w:i/>
+        </w:rPr>
         <w:t xml:space="preserve">Enlaces de la bibliografía: </w:t>
       </w:r>
-    </w:p>
-    <w:p>
-      <w:pPr>
-        <w:rPr>
-          <w:rFonts w:cstheme="minorHAnsi"/>
-          <w:b/>
-          <w:i/>
-          <w:u w:val="single"/>
+      <w:r>
+        <w:rPr>
+          <w:rFonts w:cstheme="minorHAnsi"/>
+        </w:rPr>
+        <w:t>para los enlaces y su descripción he mantenido el mismo esquema para los 3 .</w:t>
+      </w:r>
+      <w:proofErr w:type="spellStart"/>
+      <w:r>
+        <w:rPr>
+          <w:rFonts w:cstheme="minorHAnsi"/>
+        </w:rPr>
+        <w:t>css</w:t>
+      </w:r>
+      <w:proofErr w:type="spellEnd"/>
+      <w:r>
+        <w:rPr>
+          <w:rFonts w:cstheme="minorHAnsi"/>
+        </w:rPr>
+        <w:t xml:space="preserve">. He colocado los enlaces centrados por la misma razón por la que he colocado los títulos centrados, los enlaces será lo primero que llame la atención del usuario y le dará una sensación de comodidad y ordenación. Separados por tres columnas, en la primera estaría el nombre/título del enlace, en la segunda el propio enlace a la página web de referencia </w:t>
+      </w:r>
+      <w:proofErr w:type="gramStart"/>
+      <w:r>
+        <w:rPr>
+          <w:rFonts w:cstheme="minorHAnsi"/>
+        </w:rPr>
+        <w:t>y ,</w:t>
+      </w:r>
+      <w:proofErr w:type="gramEnd"/>
+      <w:r>
+        <w:rPr>
+          <w:rFonts w:cstheme="minorHAnsi"/>
+        </w:rPr>
+        <w:t xml:space="preserve"> por último, en la tercera columna la última visita que se ha realizado al lugar (ya que es el dato de cada fila que carece de menor importancia pero al estar encolumnado sirve de utilidad al usuario para comparar las fechas encolumnadas).</w:t>
+      </w:r>
+    </w:p>
+    <w:p>
+      <w:pPr>
+        <w:pStyle w:val="Prrafodelista"/>
+        <w:ind w:firstLine="696"/>
+        <w:rPr>
+          <w:rFonts w:cstheme="minorHAnsi"/>
         </w:rPr>
       </w:pPr>
     </w:p>
@@ -443,6 +1171,195 @@
         </w:rPr>
         <w:t>el cine de ciencia ficción</w:t>
       </w:r>
+      <w:r>
+        <w:rPr>
+          <w:rFonts w:cstheme="minorHAnsi"/>
+        </w:rPr>
+        <w:t xml:space="preserve"> </w:t>
+      </w:r>
+      <w:r>
+        <w:rPr>
+          <w:rFonts w:cstheme="minorHAnsi"/>
+        </w:rPr>
+        <w:t>me he basado en</w:t>
+      </w:r>
+      <w:r>
+        <w:rPr>
+          <w:rFonts w:cstheme="minorHAnsi"/>
+        </w:rPr>
+        <w:t xml:space="preserve"> el diseño de varios blogs de ciencia ficción, sobre cine y series, cuya paleta de colores parece ser la misma en </w:t>
+      </w:r>
+      <w:proofErr w:type="gramStart"/>
+      <w:r>
+        <w:rPr>
+          <w:rFonts w:cstheme="minorHAnsi"/>
+        </w:rPr>
+        <w:t>todos</w:t>
+      </w:r>
+      <w:r>
+        <w:rPr>
+          <w:rFonts w:cstheme="minorHAnsi"/>
+        </w:rPr>
+        <w:t xml:space="preserve"> </w:t>
+      </w:r>
+      <w:r>
+        <w:rPr>
+          <w:rFonts w:cstheme="minorHAnsi"/>
+        </w:rPr>
+        <w:t>,</w:t>
+      </w:r>
+      <w:proofErr w:type="gramEnd"/>
+      <w:r>
+        <w:rPr>
+          <w:rFonts w:cstheme="minorHAnsi"/>
+        </w:rPr>
+        <w:t xml:space="preserve"> distintas tonalidades de azul, negro y morado, todos ellos con tonos más oscuros que claros para dar una sensación de misterio</w:t>
+      </w:r>
+      <w:r>
+        <w:rPr>
+          <w:rFonts w:cstheme="minorHAnsi"/>
+        </w:rPr>
+        <w:t>,</w:t>
+      </w:r>
+      <w:r>
+        <w:rPr>
+          <w:rFonts w:cstheme="minorHAnsi"/>
+        </w:rPr>
+        <w:t xml:space="preserve"> poder,  serenidad y fantasía.</w:t>
+      </w:r>
+      <w:r>
+        <w:rPr>
+          <w:rFonts w:cstheme="minorHAnsi"/>
+        </w:rPr>
+        <w:t xml:space="preserve"> Como tipo de letra he utilizado tres tipos de familias de fuentes</w:t>
+      </w:r>
+      <w:r>
+        <w:rPr>
+          <w:rFonts w:cstheme="minorHAnsi"/>
+        </w:rPr>
+        <w:t xml:space="preserve"> muy particulares y concretas</w:t>
+      </w:r>
+      <w:r>
+        <w:rPr>
+          <w:rFonts w:cstheme="minorHAnsi"/>
+        </w:rPr>
+        <w:t>,</w:t>
+      </w:r>
+      <w:r>
+        <w:rPr>
+          <w:rFonts w:cstheme="minorHAnsi"/>
+        </w:rPr>
+        <w:t xml:space="preserve"> ‘</w:t>
+      </w:r>
+      <w:r>
+        <w:rPr>
+          <w:rFonts w:cstheme="minorHAnsi"/>
+          <w:i/>
+        </w:rPr>
+        <w:t>Tr2n’</w:t>
+      </w:r>
+      <w:r>
+        <w:rPr>
+          <w:rFonts w:cstheme="minorHAnsi"/>
+        </w:rPr>
+        <w:t xml:space="preserve"> </w:t>
+      </w:r>
+      <w:r>
+        <w:rPr>
+          <w:rFonts w:cstheme="minorHAnsi"/>
+        </w:rPr>
+        <w:t>y ‘</w:t>
+      </w:r>
+      <w:r>
+        <w:rPr>
+          <w:rFonts w:cstheme="minorHAnsi"/>
+          <w:i/>
+        </w:rPr>
+        <w:t>BLADERMF</w:t>
+      </w:r>
+      <w:proofErr w:type="gramStart"/>
+      <w:r>
+        <w:rPr>
+          <w:rFonts w:cstheme="minorHAnsi"/>
+          <w:i/>
+        </w:rPr>
+        <w:t>’</w:t>
+      </w:r>
+      <w:r>
+        <w:rPr>
+          <w:rFonts w:cstheme="minorHAnsi"/>
+          <w:i/>
+        </w:rPr>
+        <w:t xml:space="preserve"> </w:t>
+      </w:r>
+      <w:r>
+        <w:rPr>
+          <w:rFonts w:cstheme="minorHAnsi"/>
+        </w:rPr>
+        <w:t>,</w:t>
+      </w:r>
+      <w:proofErr w:type="gramEnd"/>
+      <w:r>
+        <w:rPr>
+          <w:rFonts w:cstheme="minorHAnsi"/>
+        </w:rPr>
+        <w:t xml:space="preserve"> que son las fuentes reconocibles expresamente de las películas futuristas ‘Tron’ y ‘Blade Runner’</w:t>
+      </w:r>
+      <w:r>
+        <w:rPr>
+          <w:rFonts w:cstheme="minorHAnsi"/>
+          <w:i/>
+        </w:rPr>
+        <w:t xml:space="preserve"> </w:t>
+      </w:r>
+      <w:r>
+        <w:rPr>
+          <w:rFonts w:cstheme="minorHAnsi"/>
+        </w:rPr>
+        <w:t xml:space="preserve">para resaltar los títulos. Como fuente de texto he utilizado la de por defecto de la página ya </w:t>
+      </w:r>
+      <w:proofErr w:type="gramStart"/>
+      <w:r>
+        <w:rPr>
+          <w:rFonts w:cstheme="minorHAnsi"/>
+        </w:rPr>
+        <w:t>que ,</w:t>
+      </w:r>
+      <w:proofErr w:type="gramEnd"/>
+      <w:r>
+        <w:rPr>
+          <w:rFonts w:cstheme="minorHAnsi"/>
+        </w:rPr>
+        <w:t xml:space="preserve"> en la mayoría de blogs y páginas de </w:t>
+      </w:r>
+      <w:proofErr w:type="spellStart"/>
+      <w:r>
+        <w:rPr>
+          <w:rFonts w:cstheme="minorHAnsi"/>
+        </w:rPr>
+        <w:t>está</w:t>
+      </w:r>
+      <w:proofErr w:type="spellEnd"/>
+      <w:r>
+        <w:rPr>
+          <w:rFonts w:cstheme="minorHAnsi"/>
+        </w:rPr>
+        <w:t xml:space="preserve"> temática se centran en resaltar los archivos multimedia y los títulos más que el texto, dejando este como un apartado más secundario del diseño de la misma.</w:t>
+      </w:r>
+      <w:r>
+        <w:rPr>
+          <w:rFonts w:cstheme="minorHAnsi"/>
+        </w:rPr>
+        <w:t>. A continuación, explicaré más detalladamente la elección de estos colores y fuentes en los distintos apartados de la página y su significado:</w:t>
+      </w:r>
+    </w:p>
+    <w:p>
+      <w:pPr>
+        <w:pStyle w:val="Prrafodelista"/>
+        <w:rPr>
+          <w:rFonts w:cstheme="minorHAnsi"/>
+        </w:rPr>
+      </w:pPr>
     </w:p>
     <w:p>
       <w:pPr>
@@ -452,6 +1369,7 @@
           <w:rFonts w:cstheme="minorHAnsi"/>
           <w:b/>
           <w:i/>
+          <w:u w:val="single"/>
         </w:rPr>
       </w:pPr>
       <w:r>
@@ -462,6 +1380,8 @@
         </w:rPr>
         <w:t xml:space="preserve">Fondo: </w:t>
       </w:r>
+      <w:bookmarkStart w:id="0" w:name="_GoBack"/>
+      <w:bookmarkEnd w:id="0"/>
     </w:p>
     <w:p>
       <w:pPr>
@@ -469,22 +1389,10 @@
         <w:ind w:firstLine="696"/>
         <w:rPr>
           <w:rFonts w:cstheme="minorHAnsi"/>
-        </w:rPr>
-      </w:pPr>
-      <w:r>
-        <w:rPr>
-          <w:rFonts w:cstheme="minorHAnsi"/>
           <w:b/>
           <w:i/>
         </w:rPr>
-        <w:t>Cabecera</w:t>
-      </w:r>
-      <w:r>
-        <w:rPr>
-          <w:rFonts w:cstheme="minorHAnsi"/>
-        </w:rPr>
-        <w:t xml:space="preserve">: </w:t>
-      </w:r>
+      </w:pPr>
     </w:p>
     <w:p>
       <w:pPr>
@@ -500,13 +1408,13 @@
           <w:b/>
           <w:i/>
         </w:rPr>
-        <w:t>Títulos</w:t>
-      </w:r>
-      <w:r>
-        <w:rPr>
-          <w:rFonts w:cstheme="minorHAnsi"/>
-        </w:rPr>
-        <w:t xml:space="preserve">:  </w:t>
+        <w:t>Cabecera</w:t>
+      </w:r>
+      <w:r>
+        <w:rPr>
+          <w:rFonts w:cstheme="minorHAnsi"/>
+        </w:rPr>
+        <w:t xml:space="preserve">: </w:t>
       </w:r>
     </w:p>
     <w:p>
@@ -517,14 +1425,6 @@
           <w:rFonts w:cstheme="minorHAnsi"/>
         </w:rPr>
       </w:pPr>
-      <w:r>
-        <w:rPr>
-          <w:rFonts w:cstheme="minorHAnsi"/>
-          <w:b/>
-          <w:i/>
-        </w:rPr>
-        <w:t xml:space="preserve">Texto de las secciones: </w:t>
-      </w:r>
     </w:p>
     <w:p>
       <w:pPr>
@@ -540,13 +1440,13 @@
           <w:b/>
           <w:i/>
         </w:rPr>
-        <w:t>Subtítulos</w:t>
-      </w:r>
-      <w:r>
-        <w:rPr>
-          <w:rFonts w:cstheme="minorHAnsi"/>
-        </w:rPr>
-        <w:t xml:space="preserve">: </w:t>
+        <w:t>Títulos</w:t>
+      </w:r>
+      <w:r>
+        <w:rPr>
+          <w:rFonts w:cstheme="minorHAnsi"/>
+        </w:rPr>
+        <w:t xml:space="preserve">:  </w:t>
       </w:r>
     </w:p>
     <w:p>
@@ -557,20 +1457,6 @@
           <w:rFonts w:cstheme="minorHAnsi"/>
         </w:rPr>
       </w:pPr>
-      <w:r>
-        <w:rPr>
-          <w:rFonts w:cstheme="minorHAnsi"/>
-          <w:b/>
-          <w:i/>
-        </w:rPr>
-        <w:t>Videos e imagen</w:t>
-      </w:r>
-      <w:r>
-        <w:rPr>
-          <w:rFonts w:cstheme="minorHAnsi"/>
-        </w:rPr>
-        <w:t xml:space="preserve">: </w:t>
-      </w:r>
     </w:p>
     <w:p>
       <w:pPr>
@@ -578,35 +1464,264 @@
         <w:ind w:firstLine="696"/>
         <w:rPr>
           <w:rFonts w:cstheme="minorHAnsi"/>
-        </w:rPr>
-      </w:pPr>
-      <w:r>
-        <w:rPr>
-          <w:rFonts w:cstheme="minorHAnsi"/>
           <w:b/>
           <w:i/>
         </w:rPr>
+      </w:pPr>
+      <w:r>
+        <w:rPr>
+          <w:rFonts w:cstheme="minorHAnsi"/>
+          <w:b/>
+          <w:i/>
+        </w:rPr>
+        <w:t xml:space="preserve">Texto de las secciones: </w:t>
+      </w:r>
+    </w:p>
+    <w:p>
+      <w:pPr>
+        <w:pStyle w:val="Prrafodelista"/>
+        <w:ind w:firstLine="696"/>
+        <w:rPr>
+          <w:rFonts w:cstheme="minorHAnsi"/>
+        </w:rPr>
+      </w:pPr>
+    </w:p>
+    <w:p>
+      <w:pPr>
+        <w:pStyle w:val="Prrafodelista"/>
+        <w:ind w:firstLine="696"/>
+        <w:rPr>
+          <w:rFonts w:cstheme="minorHAnsi"/>
+        </w:rPr>
+      </w:pPr>
+      <w:r>
+        <w:rPr>
+          <w:rFonts w:cstheme="minorHAnsi"/>
+          <w:b/>
+          <w:i/>
+        </w:rPr>
+        <w:t>Subtítulos</w:t>
+      </w:r>
+      <w:r>
+        <w:rPr>
+          <w:rFonts w:cstheme="minorHAnsi"/>
+        </w:rPr>
+        <w:t xml:space="preserve">: </w:t>
+      </w:r>
+    </w:p>
+    <w:p>
+      <w:pPr>
+        <w:pStyle w:val="Prrafodelista"/>
+        <w:ind w:firstLine="696"/>
+        <w:rPr>
+          <w:rFonts w:cstheme="minorHAnsi"/>
+        </w:rPr>
+      </w:pPr>
+    </w:p>
+    <w:p>
+      <w:pPr>
+        <w:pStyle w:val="Prrafodelista"/>
+        <w:ind w:firstLine="696"/>
+        <w:rPr>
+          <w:rFonts w:cstheme="minorHAnsi"/>
+        </w:rPr>
+      </w:pPr>
+      <w:r>
+        <w:rPr>
+          <w:rFonts w:cstheme="minorHAnsi"/>
+          <w:b/>
+          <w:i/>
+        </w:rPr>
+        <w:t>Videos e imagen</w:t>
+      </w:r>
+      <w:r>
+        <w:rPr>
+          <w:rFonts w:cstheme="minorHAnsi"/>
+        </w:rPr>
+        <w:t xml:space="preserve">: </w:t>
+      </w:r>
+      <w:r>
+        <w:rPr>
+          <w:rFonts w:cstheme="minorHAnsi"/>
+        </w:rPr>
+        <w:t>he dispuesto las fotos y videos a la derecha de la página</w:t>
+      </w:r>
+      <w:r>
+        <w:rPr>
+          <w:rFonts w:cstheme="minorHAnsi"/>
+        </w:rPr>
+        <w:t xml:space="preserve"> de la misma manera que en </w:t>
+      </w:r>
+      <w:proofErr w:type="spellStart"/>
+      <w:r>
+        <w:rPr>
+          <w:rFonts w:cstheme="minorHAnsi"/>
+        </w:rPr>
+        <w:t>el</w:t>
+      </w:r>
+      <w:proofErr w:type="spellEnd"/>
+      <w:r>
+        <w:rPr>
+          <w:rFonts w:cstheme="minorHAnsi"/>
+        </w:rPr>
+        <w:t xml:space="preserve"> .</w:t>
+      </w:r>
+      <w:proofErr w:type="spellStart"/>
+      <w:r>
+        <w:rPr>
+          <w:rFonts w:cstheme="minorHAnsi"/>
+        </w:rPr>
+        <w:t>css</w:t>
+      </w:r>
+      <w:proofErr w:type="spellEnd"/>
+      <w:r>
+        <w:rPr>
+          <w:rFonts w:cstheme="minorHAnsi"/>
+        </w:rPr>
+        <w:t xml:space="preserve"> anterior y siguiendo la misma línea y estructura</w:t>
+      </w:r>
+      <w:r>
+        <w:rPr>
+          <w:rFonts w:cstheme="minorHAnsi"/>
+        </w:rPr>
+        <w:t>.</w:t>
+      </w:r>
+      <w:r>
+        <w:rPr>
+          <w:rFonts w:cstheme="minorHAnsi"/>
+        </w:rPr>
+        <w:t xml:space="preserve"> En este .</w:t>
+      </w:r>
+      <w:proofErr w:type="spellStart"/>
+      <w:r>
+        <w:rPr>
+          <w:rFonts w:cstheme="minorHAnsi"/>
+        </w:rPr>
+        <w:t>css</w:t>
+      </w:r>
+      <w:proofErr w:type="spellEnd"/>
+      <w:r>
+        <w:rPr>
+          <w:rFonts w:cstheme="minorHAnsi"/>
+        </w:rPr>
+        <w:t xml:space="preserve"> en particular, debido a la temática, he observado que es más importante resaltar los videos, imágenes de fondo</w:t>
+      </w:r>
+      <w:r>
+        <w:rPr>
+          <w:rFonts w:cstheme="minorHAnsi"/>
+        </w:rPr>
+        <w:t xml:space="preserve"> y archivos en general siendo el contenido multimedia relacionado con </w:t>
+      </w:r>
+      <w:proofErr w:type="spellStart"/>
+      <w:r>
+        <w:rPr>
+          <w:rFonts w:cstheme="minorHAnsi"/>
+        </w:rPr>
+        <w:t>el</w:t>
+      </w:r>
+      <w:proofErr w:type="spellEnd"/>
+      <w:r>
+        <w:rPr>
+          <w:rFonts w:cstheme="minorHAnsi"/>
+        </w:rPr>
+        <w:t xml:space="preserve"> </w:t>
+      </w:r>
+      <w:proofErr w:type="gramStart"/>
+      <w:r>
+        <w:rPr>
+          <w:rFonts w:cstheme="minorHAnsi"/>
+        </w:rPr>
+        <w:t>futurismo ,</w:t>
+      </w:r>
+      <w:proofErr w:type="gramEnd"/>
+      <w:r>
+        <w:rPr>
+          <w:rFonts w:cstheme="minorHAnsi"/>
+        </w:rPr>
+        <w:t xml:space="preserve"> según los expertos, una nueva forma de expresión alejada del texto, que será en el futuro una parte esencial del aprendizaje.</w:t>
+      </w:r>
+    </w:p>
+    <w:p>
+      <w:pPr>
+        <w:pStyle w:val="Prrafodelista"/>
+        <w:ind w:firstLine="696"/>
+        <w:rPr>
+          <w:rFonts w:cstheme="minorHAnsi"/>
+        </w:rPr>
+      </w:pPr>
+    </w:p>
+    <w:p>
+      <w:pPr>
+        <w:pStyle w:val="Prrafodelista"/>
+        <w:ind w:firstLine="696"/>
+        <w:rPr>
+          <w:rFonts w:cstheme="minorHAnsi"/>
+        </w:rPr>
+      </w:pPr>
+      <w:r>
+        <w:rPr>
+          <w:rFonts w:cstheme="minorHAnsi"/>
+          <w:b/>
+          <w:i/>
+        </w:rPr>
         <w:t xml:space="preserve">Enlaces de la bibliografía: </w:t>
       </w:r>
-    </w:p>
-    <w:p>
-      <w:pPr>
-        <w:pStyle w:val="Prrafodelista"/>
-        <w:rPr>
-          <w:rFonts w:cstheme="minorHAnsi"/>
-        </w:rPr>
-      </w:pPr>
-    </w:p>
-    <w:p>
-      <w:pPr>
-        <w:ind w:left="720"/>
-        <w:rPr>
-          <w:rFonts w:cstheme="minorHAnsi"/>
-          <w:b/>
-          <w:i/>
-          <w:u w:val="single"/>
-        </w:rPr>
-      </w:pPr>
+      <w:r>
+        <w:rPr>
+          <w:rFonts w:cstheme="minorHAnsi"/>
+        </w:rPr>
+        <w:t>he mantenido los misma colocación y esquema de colores que en los anteriores .</w:t>
+      </w:r>
+      <w:proofErr w:type="spellStart"/>
+      <w:r>
+        <w:rPr>
+          <w:rFonts w:cstheme="minorHAnsi"/>
+        </w:rPr>
+        <w:t>css</w:t>
+      </w:r>
+      <w:proofErr w:type="spellEnd"/>
+      <w:r>
+        <w:rPr>
+          <w:rFonts w:cstheme="minorHAnsi"/>
+        </w:rPr>
+        <w:t xml:space="preserve"> con la salvedad de que al poner el ratón encima de cualquiera de los enlaces, el texto del enlace se vuelve de color </w:t>
+      </w:r>
+      <w:r>
+        <w:rPr>
+          <w:rFonts w:cstheme="minorHAnsi"/>
+        </w:rPr>
+        <w:t>verde</w:t>
+      </w:r>
+      <w:r>
+        <w:rPr>
+          <w:rFonts w:cstheme="minorHAnsi"/>
+        </w:rPr>
+        <w:t xml:space="preserve">, resaltando la dirección web, </w:t>
+      </w:r>
+      <w:r>
+        <w:rPr>
+          <w:rFonts w:cstheme="minorHAnsi"/>
+        </w:rPr>
+        <w:t>ya que,</w:t>
+      </w:r>
+      <w:r>
+        <w:rPr>
+          <w:rFonts w:cstheme="minorHAnsi"/>
+        </w:rPr>
+        <w:t xml:space="preserve"> al ser un fondo </w:t>
+      </w:r>
+      <w:r>
+        <w:rPr>
+          <w:rFonts w:cstheme="minorHAnsi"/>
+        </w:rPr>
+        <w:t>azul, al resaltar el texto del enlace y estar utilizando muchas tonalidades de azul en el diseño de la página, ésta no se vería</w:t>
+      </w:r>
+      <w:r>
+        <w:rPr>
+          <w:rFonts w:cstheme="minorHAnsi"/>
+        </w:rPr>
+        <w:t>.</w:t>
+      </w:r>
     </w:p>
     <w:p>
       <w:pPr>
@@ -797,6 +1912,7 @@
         <w:rPr>
           <w:rFonts w:cstheme="minorHAnsi"/>
         </w:rPr>
+        <w:lastRenderedPageBreak/>
         <w:tab/>
       </w:r>
       <w:r>
@@ -873,14 +1989,7 @@
         <w:rPr>
           <w:rFonts w:cstheme="minorHAnsi"/>
         </w:rPr>
-        <w:t xml:space="preserve">ndo un esquema de colores más moderno y </w:t>
-      </w:r>
-      <w:r>
-        <w:rPr>
-          <w:rFonts w:cstheme="minorHAnsi"/>
-        </w:rPr>
-        <w:lastRenderedPageBreak/>
-        <w:t>que despierta incertidumbre y novedad al usuario).</w:t>
+        <w:t>ndo un esquema de colores más moderno y que despierta incertidumbre y novedad al usuario).</w:t>
       </w:r>
       <w:r>
         <w:rPr>
@@ -900,143 +2009,110 @@
         <w:rPr>
           <w:rFonts w:cstheme="minorHAnsi"/>
         </w:rPr>
+        <w:t xml:space="preserve"> .</w:t>
+      </w:r>
+    </w:p>
+    <w:p>
+      <w:pPr>
+        <w:ind w:left="708" w:firstLine="708"/>
+        <w:rPr>
+          <w:rFonts w:cstheme="minorHAnsi"/>
+        </w:rPr>
+      </w:pPr>
+      <w:r>
+        <w:rPr>
+          <w:rFonts w:cstheme="minorHAnsi"/>
+          <w:b/>
+          <w:i/>
+        </w:rPr>
+        <w:t>C</w:t>
+      </w:r>
+      <w:r>
+        <w:rPr>
+          <w:rFonts w:cstheme="minorHAnsi"/>
+          <w:b/>
+          <w:i/>
+        </w:rPr>
+        <w:t>abecera</w:t>
+      </w:r>
+      <w:r>
+        <w:rPr>
+          <w:rFonts w:cstheme="minorHAnsi"/>
+        </w:rPr>
+        <w:t>:</w:t>
+      </w:r>
+      <w:r>
+        <w:rPr>
+          <w:rFonts w:cstheme="minorHAnsi"/>
+        </w:rPr>
+        <w:t xml:space="preserve"> para la cabecera he usado animación con diferentes atributos de CSS para simular que cuando el ratón pasa por encima de cualquiera de los títulos de las secciones esta se realce con un haz de luz brillante y resonando en una pequeña área. Esto lo he hecho para conseguir una sensación de novedad y fluidez</w:t>
+      </w:r>
+      <w:r>
+        <w:rPr>
+          <w:rFonts w:cstheme="minorHAnsi"/>
+        </w:rPr>
+        <w:t xml:space="preserve"> como si el usuario estuviera interactuando con una pantalla táctil o una interfaz más moderna</w:t>
+      </w:r>
+      <w:r>
+        <w:rPr>
+          <w:rFonts w:cstheme="minorHAnsi"/>
+        </w:rPr>
+        <w:t xml:space="preserve">, que son dos de </w:t>
+      </w:r>
+      <w:r>
+        <w:rPr>
+          <w:rFonts w:cstheme="minorHAnsi"/>
+        </w:rPr>
+        <w:t>las muchas características</w:t>
+      </w:r>
+      <w:r>
+        <w:rPr>
+          <w:rFonts w:cstheme="minorHAnsi"/>
+        </w:rPr>
+        <w:t xml:space="preserve"> que se buscan en la tecnología hoy en día</w:t>
+      </w:r>
+      <w:r>
+        <w:rPr>
+          <w:rFonts w:cstheme="minorHAnsi"/>
+        </w:rPr>
+        <w:t xml:space="preserve"> para lograr</w:t>
+      </w:r>
+      <w:r>
+        <w:rPr>
+          <w:rFonts w:cstheme="minorHAnsi"/>
+        </w:rPr>
+        <w:t xml:space="preserve"> impactar e impresionar al usuario</w:t>
+      </w:r>
+      <w:r>
+        <w:rPr>
+          <w:rFonts w:cstheme="minorHAnsi"/>
+        </w:rPr>
+        <w:t>.</w:t>
+      </w:r>
+      <w:r>
+        <w:rPr>
+          <w:rFonts w:cstheme="minorHAnsi"/>
+        </w:rPr>
         <w:t xml:space="preserve"> </w:t>
       </w:r>
-      <w:bookmarkStart w:id="0" w:name="_GoBack"/>
-      <w:bookmarkEnd w:id="0"/>
-      <w:r>
-        <w:rPr>
-          <w:rFonts w:cstheme="minorHAnsi"/>
-        </w:rPr>
-        <w:t>.</w:t>
-      </w:r>
-    </w:p>
-    <w:p>
-      <w:pPr>
-        <w:ind w:left="708" w:firstLine="708"/>
-        <w:rPr>
-          <w:rFonts w:cstheme="minorHAnsi"/>
-        </w:rPr>
-      </w:pPr>
-      <w:r>
-        <w:rPr>
-          <w:rFonts w:cstheme="minorHAnsi"/>
-          <w:b/>
-          <w:i/>
-        </w:rPr>
-        <w:t>C</w:t>
-      </w:r>
-      <w:r>
-        <w:rPr>
-          <w:rFonts w:cstheme="minorHAnsi"/>
-          <w:b/>
-          <w:i/>
-        </w:rPr>
-        <w:t>abecera</w:t>
-      </w:r>
-      <w:r>
-        <w:rPr>
-          <w:rFonts w:cstheme="minorHAnsi"/>
-        </w:rPr>
-        <w:t>:</w:t>
-      </w:r>
-      <w:r>
-        <w:rPr>
-          <w:rFonts w:cstheme="minorHAnsi"/>
-        </w:rPr>
-        <w:t xml:space="preserve"> para la cabecera he usado animación 3D con diferentes atributos de CSS para simular que cuando el ratón pasa por encima de cualquiera de los títulos de las secciones esta se realce con un haz de luz brillante y resonando en una pequeña área. Esto lo he hecho para conseguir una sensación de novedad y fluidez</w:t>
-      </w:r>
-      <w:r>
-        <w:rPr>
-          <w:rFonts w:cstheme="minorHAnsi"/>
-        </w:rPr>
-        <w:t xml:space="preserve"> como si el usuario estuviera interactuando con una pantalla táctil o una interfaz más moderna</w:t>
-      </w:r>
-      <w:r>
-        <w:rPr>
-          <w:rFonts w:cstheme="minorHAnsi"/>
-        </w:rPr>
-        <w:t xml:space="preserve">, que son dos de </w:t>
-      </w:r>
-      <w:r>
-        <w:rPr>
-          <w:rFonts w:cstheme="minorHAnsi"/>
-        </w:rPr>
-        <w:t>las muchas características</w:t>
-      </w:r>
-      <w:r>
-        <w:rPr>
-          <w:rFonts w:cstheme="minorHAnsi"/>
-        </w:rPr>
-        <w:t xml:space="preserve"> que se buscan en la tecnología hoy en día</w:t>
-      </w:r>
-      <w:r>
-        <w:rPr>
-          <w:rFonts w:cstheme="minorHAnsi"/>
-        </w:rPr>
-        <w:t xml:space="preserve"> para lograr</w:t>
-      </w:r>
-      <w:r>
-        <w:rPr>
-          <w:rFonts w:cstheme="minorHAnsi"/>
-        </w:rPr>
-        <w:t xml:space="preserve"> impactar e impresionar al usuario</w:t>
-      </w:r>
-      <w:r>
-        <w:rPr>
-          <w:rFonts w:cstheme="minorHAnsi"/>
-        </w:rPr>
-        <w:t>.</w:t>
-      </w:r>
-      <w:r>
-        <w:rPr>
-          <w:rFonts w:cstheme="minorHAnsi"/>
-        </w:rPr>
-        <w:t xml:space="preserve"> </w:t>
-      </w:r>
-      <w:r>
-        <w:rPr>
-          <w:rFonts w:cstheme="minorHAnsi"/>
-        </w:rPr>
-        <w:t>Para la fuente de l</w:t>
-      </w:r>
-      <w:r>
-        <w:rPr>
-          <w:rFonts w:cstheme="minorHAnsi"/>
-        </w:rPr>
-        <w:t xml:space="preserve">a cabecera </w:t>
-      </w:r>
-      <w:r>
-        <w:rPr>
-          <w:rFonts w:cstheme="minorHAnsi"/>
-        </w:rPr>
-        <w:t>he utilizado ‘</w:t>
-      </w:r>
-      <w:r>
-        <w:rPr>
-          <w:rFonts w:cstheme="minorHAnsi"/>
-          <w:i/>
-        </w:rPr>
-        <w:t xml:space="preserve">Barlow </w:t>
-      </w:r>
-      <w:r>
-        <w:rPr>
-          <w:rFonts w:cstheme="minorHAnsi"/>
-          <w:i/>
-        </w:rPr>
-        <w:t>Medium’</w:t>
-      </w:r>
-      <w:r>
-        <w:rPr>
-          <w:rFonts w:cstheme="minorHAnsi"/>
-        </w:rPr>
-        <w:t xml:space="preserve">, que </w:t>
-      </w:r>
-      <w:r>
-        <w:rPr>
-          <w:rFonts w:cstheme="minorHAnsi"/>
-        </w:rPr>
-        <w:t xml:space="preserve">logra resaltar el texto de las distintas secciones logrando el mismo efecto que aplicar negrita a un </w:t>
+      <w:r>
+        <w:rPr>
+          <w:rFonts w:cstheme="minorHAnsi"/>
+        </w:rPr>
+        <w:t>Para la fuente de la cabecera he utilizado ‘</w:t>
+      </w:r>
+      <w:r>
+        <w:rPr>
+          <w:rFonts w:cstheme="minorHAnsi"/>
+          <w:i/>
+        </w:rPr>
+        <w:t>Barlow Medium’</w:t>
+      </w:r>
+      <w:r>
+        <w:rPr>
+          <w:rFonts w:cstheme="minorHAnsi"/>
+        </w:rPr>
+        <w:t xml:space="preserve">, que logra resaltar el texto de las distintas secciones logrando el mismo efecto que aplicar negrita a un </w:t>
       </w:r>
       <w:proofErr w:type="gramStart"/>
       <w:r>
@@ -1366,19 +2442,7 @@
         <w:rPr>
           <w:rFonts w:cstheme="minorHAnsi"/>
         </w:rPr>
-        <w:t xml:space="preserve">he elegido </w:t>
-      </w:r>
-      <w:r>
-        <w:rPr>
-          <w:rFonts w:cstheme="minorHAnsi"/>
-        </w:rPr>
-        <w:t>el</w:t>
-      </w:r>
-      <w:r>
-        <w:rPr>
-          <w:rFonts w:cstheme="minorHAnsi"/>
-        </w:rPr>
-        <w:t xml:space="preserve"> color blanco</w:t>
+        <w:t>he elegido el color blanco</w:t>
       </w:r>
       <w:r>
         <w:rPr>
@@ -1402,25 +2466,7 @@
         <w:rPr>
           <w:rFonts w:cstheme="minorHAnsi"/>
         </w:rPr>
-        <w:t xml:space="preserve">estándar, </w:t>
-      </w:r>
-      <w:r>
-        <w:rPr>
-          <w:rFonts w:cstheme="minorHAnsi"/>
-        </w:rPr>
-        <w:t>no pretende</w:t>
-      </w:r>
-      <w:r>
-        <w:rPr>
-          <w:rFonts w:cstheme="minorHAnsi"/>
-        </w:rPr>
-        <w:t xml:space="preserve"> causar una primera impresión al usuario </w:t>
-      </w:r>
-      <w:r>
-        <w:rPr>
-          <w:rFonts w:cstheme="minorHAnsi"/>
-        </w:rPr>
-        <w:t>cuando abre por primera vez la página, pero sirve para que sepa diferenciar los títulos</w:t>
+        <w:t>estándar, no pretende causar una primera impresión al usuario cuando abre por primera vez la página, pero sirve para que sepa diferenciar los títulos</w:t>
       </w:r>
       <w:r>
         <w:rPr>
@@ -1474,11 +2520,148 @@
           <w:rFonts w:cstheme="minorHAnsi"/>
           <w:i/>
         </w:rPr>
+        <w:t xml:space="preserve">Tecnologías involucradas’ </w:t>
+      </w:r>
+      <w:r>
+        <w:rPr>
+          <w:rFonts w:cstheme="minorHAnsi"/>
+        </w:rPr>
+        <w:t xml:space="preserve">he utilizado la misma tonalidad de naranja que he utilizado en los subapartados de la sección </w:t>
+      </w:r>
+      <w:r>
+        <w:rPr>
+          <w:rFonts w:cstheme="minorHAnsi"/>
+          <w:i/>
+        </w:rPr>
+        <w:t>‘Necesidades</w:t>
+      </w:r>
+      <w:proofErr w:type="gramStart"/>
+      <w:r>
+        <w:rPr>
+          <w:rFonts w:cstheme="minorHAnsi"/>
+          <w:i/>
+        </w:rPr>
+        <w:t>’ :</w:t>
+      </w:r>
+      <w:proofErr w:type="gramEnd"/>
+      <w:r>
+        <w:rPr>
+          <w:rFonts w:cstheme="minorHAnsi"/>
+          <w:i/>
+        </w:rPr>
+        <w:t xml:space="preserve"> ‘Primera aparición’ </w:t>
+      </w:r>
+      <w:r>
+        <w:rPr>
+          <w:rFonts w:cstheme="minorHAnsi"/>
+        </w:rPr>
+        <w:t xml:space="preserve">y </w:t>
+      </w:r>
+      <w:r>
+        <w:rPr>
+          <w:rFonts w:cstheme="minorHAnsi"/>
+          <w:i/>
+        </w:rPr>
+        <w:t xml:space="preserve">‘Necesidad’. </w:t>
+      </w:r>
+      <w:r>
+        <w:rPr>
+          <w:rFonts w:cstheme="minorHAnsi"/>
+        </w:rPr>
+        <w:t xml:space="preserve">Ya que mantengo el mismo color utilizado en el titulo de la sección, pero con un grado de saturación menor </w:t>
+      </w:r>
+      <w:r>
+        <w:rPr>
+          <w:rFonts w:cstheme="minorHAnsi"/>
+        </w:rPr>
+        <w:t xml:space="preserve">acompañado de la letra cursiva y el subrayado </w:t>
+      </w:r>
+      <w:r>
+        <w:rPr>
+          <w:rFonts w:cstheme="minorHAnsi"/>
+        </w:rPr>
+        <w:t>indicando que estos subtítulos forman parte de la sección total</w:t>
+      </w:r>
+      <w:r>
+        <w:rPr>
+          <w:rFonts w:cstheme="minorHAnsi"/>
+        </w:rPr>
+        <w:t xml:space="preserve"> (que es ‘</w:t>
+      </w:r>
+      <w:r>
+        <w:rPr>
+          <w:rFonts w:cstheme="minorHAnsi"/>
+          <w:i/>
+        </w:rPr>
         <w:t>Tecnologías involucradas’</w:t>
       </w:r>
       <w:r>
         <w:rPr>
           <w:rFonts w:cstheme="minorHAnsi"/>
+        </w:rPr>
+        <w:t>)</w:t>
+      </w:r>
+      <w:r>
+        <w:rPr>
+          <w:rFonts w:cstheme="minorHAnsi"/>
+        </w:rPr>
+        <w:t xml:space="preserve">. </w:t>
+      </w:r>
+    </w:p>
+    <w:p>
+      <w:pPr>
+        <w:ind w:left="708" w:firstLine="708"/>
+        <w:rPr>
+          <w:rFonts w:cstheme="minorHAnsi"/>
+        </w:rPr>
+      </w:pPr>
+      <w:r>
+        <w:rPr>
+          <w:rFonts w:cstheme="minorHAnsi"/>
+          <w:b/>
+          <w:i/>
+        </w:rPr>
+        <w:t>Videos e imagen</w:t>
+      </w:r>
+      <w:r>
+        <w:rPr>
+          <w:rFonts w:cstheme="minorHAnsi"/>
+        </w:rPr>
+        <w:t>:</w:t>
+      </w:r>
+      <w:r>
+        <w:rPr>
+          <w:rFonts w:cstheme="minorHAnsi"/>
+        </w:rPr>
+        <w:t xml:space="preserve"> he dispuesto las imágenes de manera distinta a como estaban colocadas en las anteriores paginas web de cine ya que me he basado en la colocación que recomiendan los expertos de marcas de telefonía y venta de ordenadores como Samsung, Asus o HP cuyas paginas webs muestran en la página principal las características que hacen únicos sus productos y que, según ellos, hacen que no suponga algo monótono para el usuario y que cada característica parezca </w:t>
+      </w:r>
+      <w:r>
+        <w:rPr>
+          <w:rFonts w:cstheme="minorHAnsi"/>
+        </w:rPr>
+        <w:lastRenderedPageBreak/>
+        <w:t>distinta de la anterior. Ya que han comprobado que en páginas donde las fotos y videos a gran escala tienen más importancia que el texto es, a través de esta colocación, que los usuarios pasan de una fila a otra leyendo en diagonal por lo que. Para ello van intercalando entre poner el texto a la izquierda y el contenido multimedia a la derecha y ponerlo al contrario de lo anterior en cada fila.</w:t>
+      </w:r>
+    </w:p>
+    <w:p>
+      <w:pPr>
+        <w:ind w:left="708" w:firstLine="708"/>
+        <w:rPr>
+          <w:rFonts w:cstheme="minorHAnsi"/>
+        </w:rPr>
+      </w:pPr>
+      <w:r>
+        <w:rPr>
+          <w:rFonts w:cstheme="minorHAnsi"/>
+          <w:b/>
+          <w:i/>
+        </w:rPr>
+        <w:t>Enlaces de la bibliografía:</w:t>
+      </w:r>
+      <w:r>
+        <w:rPr>
+          <w:rFonts w:cstheme="minorHAnsi"/>
+          <w:b/>
           <w:i/>
         </w:rPr>
         <w:t xml:space="preserve"> </w:t>
@@ -1487,144 +2670,6 @@
         <w:rPr>
           <w:rFonts w:cstheme="minorHAnsi"/>
         </w:rPr>
-        <w:t xml:space="preserve">he utilizado la misma tonalidad de naranja que he utilizado en los subapartados de la sección </w:t>
-      </w:r>
-      <w:r>
-        <w:rPr>
-          <w:rFonts w:cstheme="minorHAnsi"/>
-          <w:i/>
-        </w:rPr>
-        <w:t>‘Necesidades</w:t>
-      </w:r>
-      <w:proofErr w:type="gramStart"/>
-      <w:r>
-        <w:rPr>
-          <w:rFonts w:cstheme="minorHAnsi"/>
-          <w:i/>
-        </w:rPr>
-        <w:t>’ :</w:t>
-      </w:r>
-      <w:proofErr w:type="gramEnd"/>
-      <w:r>
-        <w:rPr>
-          <w:rFonts w:cstheme="minorHAnsi"/>
-          <w:i/>
-        </w:rPr>
-        <w:t xml:space="preserve"> ‘Primera aparición’ </w:t>
-      </w:r>
-      <w:r>
-        <w:rPr>
-          <w:rFonts w:cstheme="minorHAnsi"/>
-        </w:rPr>
-        <w:t xml:space="preserve">y </w:t>
-      </w:r>
-      <w:r>
-        <w:rPr>
-          <w:rFonts w:cstheme="minorHAnsi"/>
-          <w:i/>
-        </w:rPr>
-        <w:t xml:space="preserve">‘Necesidad’. </w:t>
-      </w:r>
-      <w:r>
-        <w:rPr>
-          <w:rFonts w:cstheme="minorHAnsi"/>
-        </w:rPr>
-        <w:t xml:space="preserve">Ya que mantengo el mismo color utilizado en el titulo de la sección, pero con un grado de saturación menor </w:t>
-      </w:r>
-      <w:r>
-        <w:rPr>
-          <w:rFonts w:cstheme="minorHAnsi"/>
-        </w:rPr>
-        <w:t xml:space="preserve">acompañado de la letra cursiva y el subrayado </w:t>
-      </w:r>
-      <w:r>
-        <w:rPr>
-          <w:rFonts w:cstheme="minorHAnsi"/>
-        </w:rPr>
-        <w:t>indicando que estos subtítulos forman parte de la sección total</w:t>
-      </w:r>
-      <w:r>
-        <w:rPr>
-          <w:rFonts w:cstheme="minorHAnsi"/>
-        </w:rPr>
-        <w:t xml:space="preserve"> (que es ‘</w:t>
-      </w:r>
-      <w:r>
-        <w:rPr>
-          <w:rFonts w:cstheme="minorHAnsi"/>
-          <w:i/>
-        </w:rPr>
-        <w:t>Tecnologías involucradas’</w:t>
-      </w:r>
-      <w:r>
-        <w:rPr>
-          <w:rFonts w:cstheme="minorHAnsi"/>
-        </w:rPr>
-        <w:t>)</w:t>
-      </w:r>
-      <w:r>
-        <w:rPr>
-          <w:rFonts w:cstheme="minorHAnsi"/>
-        </w:rPr>
-        <w:t xml:space="preserve">. </w:t>
-      </w:r>
-    </w:p>
-    <w:p>
-      <w:pPr>
-        <w:ind w:left="708" w:firstLine="708"/>
-        <w:rPr>
-          <w:rFonts w:cstheme="minorHAnsi"/>
-        </w:rPr>
-      </w:pPr>
-      <w:r>
-        <w:rPr>
-          <w:rFonts w:cstheme="minorHAnsi"/>
-          <w:b/>
-          <w:i/>
-        </w:rPr>
-        <w:t>Videos e imagen</w:t>
-      </w:r>
-      <w:r>
-        <w:rPr>
-          <w:rFonts w:cstheme="minorHAnsi"/>
-        </w:rPr>
-        <w:t>:</w:t>
-      </w:r>
-      <w:r>
-        <w:rPr>
-          <w:rFonts w:cstheme="minorHAnsi"/>
-        </w:rPr>
-        <w:t xml:space="preserve"> he dispuesto las imágenes de manera distinta a como estaban colocadas en las anteriores paginas web de cine ya que me he basado en la colocación que recomiendan los expertos de marcas de telefonía y venta de ordenadores como Samsung, Asus o HP cuyas paginas webs muestran en la página principal las características que hacen únicos sus productos y que, según ellos, hacen que no suponga algo monótono para el usuario y que cada característica parezca distinta de la anterior. Ya que han comprobado que en páginas donde las fotos y videos a gran escala tienen más importancia que el texto es, a través de esta colocación, que los usuarios pasan de una fila a otra leyendo en diagonal por lo que. Para ello van intercalando entre poner el texto a la izquierda y el contenido multimedia a la derecha y ponerlo al contrario de lo anterior en cada fila.</w:t>
-      </w:r>
-    </w:p>
-    <w:p>
-      <w:pPr>
-        <w:ind w:left="708" w:firstLine="708"/>
-        <w:rPr>
-          <w:rFonts w:cstheme="minorHAnsi"/>
-        </w:rPr>
-      </w:pPr>
-      <w:r>
-        <w:rPr>
-          <w:rFonts w:cstheme="minorHAnsi"/>
-          <w:b/>
-          <w:i/>
-        </w:rPr>
-        <w:lastRenderedPageBreak/>
-        <w:t>Enlaces de la bibliografía:</w:t>
-      </w:r>
-      <w:r>
-        <w:rPr>
-          <w:rFonts w:cstheme="minorHAnsi"/>
-          <w:b/>
-          <w:i/>
-        </w:rPr>
-        <w:t xml:space="preserve"> </w:t>
-      </w:r>
-      <w:r>
-        <w:rPr>
-          <w:rFonts w:cstheme="minorHAnsi"/>
-        </w:rPr>
         <w:t>he mantenido los misma colocación y esquema de colores que en los anteriores .</w:t>
       </w:r>
       <w:proofErr w:type="spellStart"/>
@@ -1641,61 +2686,6 @@
         </w:rPr>
         <w:t xml:space="preserve"> con la salvedad de que al poner el ratón encima de cualquiera de los enlaces, el texto del enlace se vuelve de color lima, resaltando la dirección web, ya que al ser un fondo más oscuro necesitaba un color más claro de la gama de verdes y azules que he utilizado en toda la página pero que a su vez tuviera un contraste con el fondo más oscuro.</w:t>
       </w:r>
-    </w:p>
-    <w:p>
-      <w:pPr>
-        <w:ind w:left="708" w:firstLine="708"/>
-        <w:rPr>
-          <w:rFonts w:cstheme="minorHAnsi"/>
-        </w:rPr>
-      </w:pPr>
-    </w:p>
-    <w:p>
-      <w:pPr>
-        <w:ind w:left="708" w:firstLine="708"/>
-        <w:rPr>
-          <w:rFonts w:cstheme="minorHAnsi"/>
-        </w:rPr>
-      </w:pPr>
-    </w:p>
-    <w:p>
-      <w:pPr>
-        <w:ind w:left="708" w:firstLine="708"/>
-        <w:rPr>
-          <w:rFonts w:cstheme="minorHAnsi"/>
-        </w:rPr>
-      </w:pPr>
-    </w:p>
-    <w:p>
-      <w:pPr>
-        <w:ind w:left="708" w:firstLine="708"/>
-        <w:rPr>
-          <w:rFonts w:cstheme="minorHAnsi"/>
-        </w:rPr>
-      </w:pPr>
-    </w:p>
-    <w:p>
-      <w:pPr>
-        <w:ind w:left="708" w:firstLine="708"/>
-        <w:rPr>
-          <w:rFonts w:cstheme="minorHAnsi"/>
-        </w:rPr>
-      </w:pPr>
-    </w:p>
-    <w:p>
-      <w:pPr>
-        <w:ind w:left="708" w:firstLine="708"/>
-        <w:rPr>
-          <w:rFonts w:cstheme="minorHAnsi"/>
-        </w:rPr>
-      </w:pPr>
-    </w:p>
-    <w:p>
-      <w:pPr>
-        <w:rPr>
-          <w:rFonts w:cstheme="minorHAnsi"/>
-        </w:rPr>
-      </w:pPr>
     </w:p>
     <w:p>
       <w:pPr>
@@ -2201,7 +3191,6 @@
           <w:rFonts w:cstheme="minorHAnsi"/>
           <w:i/>
         </w:rPr>
-        <w:lastRenderedPageBreak/>
         <w:t>Paletton</w:t>
       </w:r>
       <w:proofErr w:type="spellEnd"/>

</xml_diff>